<commit_message>
Finished intro and modified the main file with it.
</commit_message>
<xml_diff>
--- a/draft/Introdução.docx
+++ b/draft/Introdução.docx
@@ -68,7 +68,20 @@
         <w:rPr>
           <w:rFonts w:ascii="Times New Roman" w:hAnsi="Times New Roman"/>
         </w:rPr>
-        <w:t>Segundo Souza¹,</w:t>
+        <w:t>Segundo Souza</w:t>
+      </w:r>
+      <w:r>
+        <w:rPr>
+          <w:rStyle w:val="Refdenotaderodap"/>
+          <w:rFonts w:ascii="Times New Roman" w:hAnsi="Times New Roman"/>
+        </w:rPr>
+        <w:footnoteReference w:id="1"/>
+      </w:r>
+      <w:r>
+        <w:rPr>
+          <w:rFonts w:ascii="Times New Roman" w:hAnsi="Times New Roman"/>
+        </w:rPr>
+        <w:t>,</w:t>
       </w:r>
       <w:r>
         <w:rPr>
@@ -101,7 +114,19 @@
         <w:rPr>
           <w:rFonts w:ascii="Times New Roman" w:hAnsi="Times New Roman"/>
         </w:rPr>
-        <w:t xml:space="preserve">Trabalhos na literatura indicam ser promissora a aplicação de métodos de aprendizado de máquina para a implementação de inteligências artificiais em jogos. (Citações). Com tudo, algumas destas implementações demonstram-se lentas e muitas </w:t>
+        <w:t>Trabalhos na literatura indicam ser promissora a aplicação de métodos de aprendizado de máquina para a implementação de inteligências artificiais em jogos. (Citações).</w:t>
+      </w:r>
+      <w:r>
+        <w:rPr>
+          <w:rFonts w:ascii="Times New Roman" w:hAnsi="Times New Roman"/>
+        </w:rPr>
+        <w:t xml:space="preserve"> Contudo</w:t>
+      </w:r>
+      <w:r>
+        <w:rPr>
+          <w:rFonts w:ascii="Times New Roman" w:hAnsi="Times New Roman"/>
+        </w:rPr>
+        <w:t xml:space="preserve">, algumas destas implementações demonstram-se lentas e muitas </w:t>
       </w:r>
       <w:r>
         <w:rPr>
@@ -113,96 +138,323 @@
         <w:rPr>
           <w:rFonts w:ascii="Times New Roman" w:hAnsi="Times New Roman"/>
         </w:rPr>
-        <w:t xml:space="preserve"> de características especificas para efetivamente funcionarem.</w:t>
-      </w:r>
-      <w:bookmarkStart w:id="0" w:name="_GoBack"/>
-      <w:bookmarkEnd w:id="0"/>
+        <w:t xml:space="preserve"> de características especificas para</w:t>
+      </w:r>
+      <w:r>
+        <w:rPr>
+          <w:rFonts w:ascii="Times New Roman" w:hAnsi="Times New Roman"/>
+        </w:rPr>
+        <w:t xml:space="preserve"> funcionarem de forma efetiva</w:t>
+      </w:r>
+      <w:r>
+        <w:rPr>
+          <w:rFonts w:ascii="Times New Roman" w:hAnsi="Times New Roman"/>
+        </w:rPr>
+        <w:t>.</w:t>
+      </w:r>
     </w:p>
     <w:p>
       <w:pPr>
         <w:pStyle w:val="Standard"/>
         <w:ind w:firstLine="709"/>
         <w:rPr>
-          <w:rFonts w:ascii="Times New Roman" w:hAnsi="Times New Roman" w:cs="Times New Roman"/>
+          <w:rFonts w:ascii="Times New Roman" w:hAnsi="Times New Roman"/>
         </w:rPr>
       </w:pPr>
+      <w:r>
+        <w:rPr>
+          <w:rFonts w:ascii="Times New Roman" w:hAnsi="Times New Roman"/>
+        </w:rPr>
+        <w:t xml:space="preserve">Quando se trata do desenvolvimento de uma IA (Inteligência Artificial) que empregará algum tipo de comportamento a um elemento no jogo, é preciso que estes comportamentos sejam utilizados de maneira não estranha ao jogador, ou seja, uma ação deve ser realizada de forma natural, não permitindo que o jogador perceba que se trata de um comportamento programado. </w:t>
+      </w:r>
+      <w:r>
+        <w:rPr>
+          <w:rFonts w:ascii="Times New Roman" w:hAnsi="Times New Roman"/>
+        </w:rPr>
+        <w:t xml:space="preserve">A velocidade em que uma ação é realizada mediante a um estimulo é muito importante para que não ocorra o chamado </w:t>
+      </w:r>
+      <w:r>
+        <w:rPr>
+          <w:rFonts w:ascii="Times New Roman" w:hAnsi="Times New Roman"/>
+          <w:i/>
+        </w:rPr>
+        <w:t>delay</w:t>
+      </w:r>
+      <w:r>
+        <w:rPr>
+          <w:rFonts w:ascii="Times New Roman" w:hAnsi="Times New Roman"/>
+        </w:rPr>
+        <w:t xml:space="preserve"> na resposta à iteração do jogador.</w:t>
+      </w:r>
+      <w:r>
+        <w:rPr>
+          <w:rFonts w:ascii="Times New Roman" w:hAnsi="Times New Roman"/>
+        </w:rPr>
+        <w:t xml:space="preserve"> Para otimizar o espaço de busca gerado por uma iteração do jogador, a IA deve ser capaz de generalizar as soluções encontradas para problemas parecidos.</w:t>
+      </w:r>
     </w:p>
     <w:p>
       <w:pPr>
         <w:pStyle w:val="Standard"/>
         <w:ind w:firstLine="709"/>
         <w:rPr>
-          <w:rFonts w:ascii="Times New Roman" w:hAnsi="Times New Roman" w:cs="Times New Roman"/>
+          <w:rFonts w:ascii="Times New Roman" w:hAnsi="Times New Roman"/>
         </w:rPr>
       </w:pPr>
+      <w:r>
+        <w:rPr>
+          <w:rFonts w:ascii="Times New Roman" w:hAnsi="Times New Roman"/>
+        </w:rPr>
+        <w:t xml:space="preserve">Para a otimização de busca por soluções destaca-se a utilização de algoritmos recursivo que utilizam processos heurísticos para estimar a procedência positiva ou negativa de uma interação. </w:t>
+      </w:r>
+      <w:r>
+        <w:rPr>
+          <w:rFonts w:ascii="Times New Roman" w:hAnsi="Times New Roman"/>
+        </w:rPr>
+        <w:t>Os mesmos</w:t>
+      </w:r>
+      <w:r>
+        <w:rPr>
+          <w:rFonts w:ascii="Times New Roman" w:hAnsi="Times New Roman"/>
+        </w:rPr>
+        <w:t xml:space="preserve"> tratam-se de métodos de refinamento de busca por força bruta, e fazem a varredura do espaço de busca com o objetivo de encontrar uma solução para</w:t>
+      </w:r>
+      <w:r>
+        <w:rPr>
+          <w:rFonts w:ascii="Times New Roman" w:hAnsi="Times New Roman"/>
+        </w:rPr>
+        <w:t xml:space="preserve"> um</w:t>
+      </w:r>
+      <w:r>
+        <w:rPr>
+          <w:rFonts w:ascii="Times New Roman" w:hAnsi="Times New Roman"/>
+        </w:rPr>
+        <w:t xml:space="preserve"> problema gerado pelo jogador. A generalização de </w:t>
+      </w:r>
+      <w:r>
+        <w:rPr>
+          <w:rFonts w:ascii="Times New Roman" w:hAnsi="Times New Roman"/>
+        </w:rPr>
+        <w:t xml:space="preserve">soluções demonstra-se eficiente com a utilização de técnicas de aprendizado supervisionado, onde é gerada uma arvore de decisão com os resultados obtidos de uma base de conhecimento. A </w:t>
+      </w:r>
+      <w:r>
+        <w:rPr>
+          <w:rFonts w:ascii="Times New Roman" w:hAnsi="Times New Roman"/>
+        </w:rPr>
+        <w:t>á</w:t>
+      </w:r>
+      <w:r>
+        <w:rPr>
+          <w:rFonts w:ascii="Times New Roman" w:hAnsi="Times New Roman"/>
+        </w:rPr>
+        <w:t xml:space="preserve">rvore gerada é ajustada mediante aos valores fornecidos em sua instancia, </w:t>
+      </w:r>
+      <w:r>
+        <w:rPr>
+          <w:rFonts w:ascii="Times New Roman" w:hAnsi="Times New Roman"/>
+        </w:rPr>
+        <w:t>classificando da melhor forma possível uma dada observação</w:t>
+      </w:r>
+      <w:r>
+        <w:rPr>
+          <w:rFonts w:ascii="Times New Roman" w:hAnsi="Times New Roman"/>
+        </w:rPr>
+        <w:t xml:space="preserve">, com base nos valores disponíveis na base na </w:t>
+      </w:r>
+      <w:r>
+        <w:rPr>
+          <w:rFonts w:ascii="Times New Roman" w:hAnsi="Times New Roman"/>
+        </w:rPr>
+        <w:t>geração da á</w:t>
+      </w:r>
+      <w:r>
+        <w:rPr>
+          <w:rFonts w:ascii="Times New Roman" w:hAnsi="Times New Roman"/>
+        </w:rPr>
+        <w:t>rvore.</w:t>
+      </w:r>
     </w:p>
     <w:p>
       <w:pPr>
         <w:pStyle w:val="Standard"/>
-        <w:rPr>
-          <w:rFonts w:ascii="Times New Roman" w:hAnsi="Times New Roman" w:cs="Times New Roman"/>
-          <w:b/>
+        <w:ind w:firstLine="709"/>
+        <w:rPr>
+          <w:rFonts w:ascii="Times New Roman" w:hAnsi="Times New Roman"/>
         </w:rPr>
       </w:pPr>
       <w:r>
         <w:rPr>
-          <w:rFonts w:ascii="Times New Roman" w:hAnsi="Times New Roman" w:cs="Times New Roman"/>
-          <w:b/>
-        </w:rPr>
-        <w:t>Referencias</w:t>
+          <w:rFonts w:ascii="Times New Roman" w:hAnsi="Times New Roman"/>
+        </w:rPr>
+        <w:t xml:space="preserve">Neste contexto, onde é necessário que para um </w:t>
+      </w:r>
+      <w:r>
+        <w:rPr>
+          <w:rFonts w:ascii="Times New Roman" w:hAnsi="Times New Roman"/>
+        </w:rPr>
+        <w:t xml:space="preserve">dado </w:t>
+      </w:r>
+      <w:r>
+        <w:rPr>
+          <w:rFonts w:ascii="Times New Roman" w:hAnsi="Times New Roman"/>
+        </w:rPr>
+        <w:t xml:space="preserve">problema seja encontrada uma solução e </w:t>
+      </w:r>
+      <w:r>
+        <w:rPr>
+          <w:rFonts w:ascii="Times New Roman" w:hAnsi="Times New Roman"/>
+        </w:rPr>
+        <w:t>posteriormente</w:t>
+      </w:r>
+      <w:r>
+        <w:rPr>
+          <w:rFonts w:ascii="Times New Roman" w:hAnsi="Times New Roman"/>
+        </w:rPr>
+        <w:t xml:space="preserve"> a</w:t>
+      </w:r>
+      <w:r>
+        <w:rPr>
+          <w:rFonts w:ascii="Times New Roman" w:hAnsi="Times New Roman"/>
+        </w:rPr>
+        <w:t xml:space="preserve"> solução possa ser generalizada para outro problema, a utilização dos dois métodos citados mostra-se viável, pois com a</w:t>
+      </w:r>
+      <w:r>
+        <w:rPr>
+          <w:rFonts w:ascii="Times New Roman" w:hAnsi="Times New Roman"/>
+        </w:rPr>
+        <w:t xml:space="preserve"> aplicação do método de </w:t>
+      </w:r>
+      <w:r>
+        <w:rPr>
+          <w:rFonts w:ascii="Times New Roman" w:hAnsi="Times New Roman"/>
+        </w:rPr>
+        <w:t>busca</w:t>
+      </w:r>
+      <w:r>
+        <w:rPr>
+          <w:rFonts w:ascii="Times New Roman" w:hAnsi="Times New Roman"/>
+        </w:rPr>
+        <w:t>,</w:t>
+      </w:r>
+      <w:r>
+        <w:rPr>
+          <w:rFonts w:ascii="Times New Roman" w:hAnsi="Times New Roman"/>
+        </w:rPr>
+        <w:t xml:space="preserve"> é possível gerar um</w:t>
+      </w:r>
+      <w:r>
+        <w:rPr>
+          <w:rFonts w:ascii="Times New Roman" w:hAnsi="Times New Roman"/>
+        </w:rPr>
+        <w:t>a</w:t>
+      </w:r>
+      <w:r>
+        <w:rPr>
+          <w:rFonts w:ascii="Times New Roman" w:hAnsi="Times New Roman"/>
+        </w:rPr>
+        <w:t xml:space="preserve"> base com soluções especificas para problemas resolvidos, e com a utilização do método de classificação é possível generalizar estas soluções para problema não tratados, </w:t>
+      </w:r>
+      <w:r>
+        <w:rPr>
+          <w:rFonts w:ascii="Times New Roman" w:hAnsi="Times New Roman"/>
+        </w:rPr>
+        <w:t>gerando a melhor classificação possível para problemas semelhantes e possíveis boas soluções para problemas muito diferentes.</w:t>
       </w:r>
     </w:p>
     <w:p>
       <w:pPr>
         <w:pStyle w:val="Standard"/>
-        <w:rPr>
-          <w:rFonts w:ascii="Times New Roman" w:hAnsi="Times New Roman" w:cs="Times New Roman"/>
+        <w:ind w:firstLine="709"/>
+        <w:rPr>
+          <w:rFonts w:ascii="Times New Roman" w:hAnsi="Times New Roman"/>
         </w:rPr>
       </w:pPr>
-    </w:p>
-    <w:p>
-      <w:pPr>
-        <w:pStyle w:val="Standard"/>
-        <w:rPr>
-          <w:rFonts w:ascii="Times New Roman" w:hAnsi="Times New Roman" w:cs="Times New Roman"/>
-        </w:rPr>
-      </w:pPr>
-      <w:r>
-        <w:rPr>
-          <w:rFonts w:ascii="Times New Roman" w:hAnsi="Times New Roman" w:cs="Times New Roman"/>
-        </w:rPr>
-        <w:t>INFLUÊNCIA DOS JOGOS NO CAMPO DA INTELIGÊNCIA ARTIFICIAL</w:t>
-      </w:r>
-    </w:p>
-    <w:p>
-      <w:pPr>
-        <w:pStyle w:val="Standard"/>
-        <w:rPr>
-          <w:rFonts w:ascii="Times New Roman" w:hAnsi="Times New Roman" w:cs="Times New Roman"/>
-        </w:rPr>
-      </w:pPr>
-      <w:r>
-        <w:rPr>
-          <w:rFonts w:ascii="Times New Roman" w:hAnsi="Times New Roman" w:cs="Times New Roman"/>
-        </w:rPr>
-        <w:t>http://www.ceavi.udesc.br/arquivos/id_submenu/387/marcelo_de_souza.pdf</w:t>
-      </w:r>
-    </w:p>
-    <w:p>
-      <w:pPr>
-        <w:pStyle w:val="Standard"/>
-        <w:rPr>
-          <w:rFonts w:ascii="Times New Roman" w:hAnsi="Times New Roman" w:cs="Times New Roman"/>
-        </w:rPr>
-      </w:pPr>
-      <w:r>
-        <w:t>Marcelo de Souza</w:t>
+      <w:r>
+        <w:rPr>
+          <w:rFonts w:ascii="Times New Roman" w:hAnsi="Times New Roman"/>
+        </w:rPr>
+        <w:t xml:space="preserve">É muito importante para o cenário atual dos jogos que novas técnicas de desenvolvimento de </w:t>
+      </w:r>
+      <w:r>
+        <w:rPr>
+          <w:rFonts w:ascii="Times New Roman" w:hAnsi="Times New Roman"/>
+        </w:rPr>
+        <w:t>inteligências artificiais sejam criadas. Com a evolução constante dos diversos aspectos de um jogo é necessário que haja</w:t>
+      </w:r>
+      <w:r>
+        <w:rPr>
+          <w:rFonts w:ascii="Times New Roman" w:hAnsi="Times New Roman"/>
+        </w:rPr>
+        <w:t>m evoluções</w:t>
+      </w:r>
+      <w:r>
+        <w:rPr>
+          <w:rFonts w:ascii="Times New Roman" w:hAnsi="Times New Roman"/>
+        </w:rPr>
+        <w:t xml:space="preserve"> na inteligência empregada aos elementos que compõe o mesmo. Assim sendo</w:t>
+      </w:r>
+      <w:r>
+        <w:rPr>
+          <w:rFonts w:ascii="Times New Roman" w:hAnsi="Times New Roman"/>
+        </w:rPr>
+        <w:t>,</w:t>
+      </w:r>
+      <w:r>
+        <w:rPr>
+          <w:rFonts w:ascii="Times New Roman" w:hAnsi="Times New Roman"/>
+        </w:rPr>
+        <w:t xml:space="preserve"> o jogador estará cada vez mais imerso no universo criado pelos desenvolvedores e cada vez menos distraído pelas falhas </w:t>
+      </w:r>
+      <w:r>
+        <w:rPr>
+          <w:rFonts w:ascii="Times New Roman" w:hAnsi="Times New Roman"/>
+        </w:rPr>
+        <w:t>nas</w:t>
+      </w:r>
+      <w:r>
+        <w:rPr>
+          <w:rFonts w:ascii="Times New Roman" w:hAnsi="Times New Roman"/>
+        </w:rPr>
+        <w:t xml:space="preserve"> implementações</w:t>
+      </w:r>
+      <w:r>
+        <w:rPr>
+          <w:rFonts w:ascii="Times New Roman" w:hAnsi="Times New Roman"/>
+        </w:rPr>
+        <w:t xml:space="preserve"> </w:t>
+      </w:r>
+      <w:r>
+        <w:rPr>
+          <w:rFonts w:ascii="Times New Roman" w:hAnsi="Times New Roman"/>
+        </w:rPr>
+        <w:t>empregadas</w:t>
+      </w:r>
+      <w:r>
+        <w:rPr>
+          <w:rFonts w:ascii="Times New Roman" w:hAnsi="Times New Roman"/>
+        </w:rPr>
+        <w:t xml:space="preserve"> </w:t>
+      </w:r>
+      <w:r>
+        <w:rPr>
+          <w:rFonts w:ascii="Times New Roman" w:hAnsi="Times New Roman"/>
+        </w:rPr>
+        <w:t>ao jogo</w:t>
+      </w:r>
+      <w:bookmarkStart w:id="0" w:name="_GoBack"/>
+      <w:bookmarkEnd w:id="0"/>
+      <w:r>
+        <w:rPr>
+          <w:rFonts w:ascii="Times New Roman" w:hAnsi="Times New Roman"/>
+        </w:rPr>
+        <w:t>.</w:t>
       </w:r>
     </w:p>
     <w:sectPr>
       <w:pgSz w:w="11906" w:h="16838"/>
-      <w:pgMar w:top="1134" w:right="1134" w:bottom="1134" w:left="1134" w:header="720" w:footer="720" w:gutter="0"/>
+      <w:pgMar w:top="1134" w:right="1134" w:bottom="1134" w:left="1134" w:header="2835" w:footer="720" w:gutter="0"/>
       <w:cols w:space="720"/>
+      <w:docGrid w:linePitch="326"/>
     </w:sectPr>
   </w:body>
 </w:document>
@@ -244,6 +496,62 @@
       <w:r>
         <w:continuationSeparator/>
       </w:r>
+    </w:p>
+  </w:footnote>
+  <w:footnote w:id="1">
+    <w:p>
+      <w:pPr>
+        <w:pStyle w:val="Textodenotaderodap"/>
+      </w:pPr>
+      <w:r>
+        <w:rPr>
+          <w:rStyle w:val="Refdenotaderodap"/>
+        </w:rPr>
+        <w:footnoteRef/>
+      </w:r>
+      <w:r>
+        <w:t xml:space="preserve"> </w:t>
+      </w:r>
+      <w:r>
+        <w:rPr>
+          <w:rFonts w:ascii="Times New Roman" w:hAnsi="Times New Roman" w:cs="Times New Roman"/>
+          <w:szCs w:val="20"/>
+        </w:rPr>
+        <w:t>Artigo “Influência dos jogos no campo da inteligência artificial” - Marcelo de Souza, Universidade do Estado de Santa Catarina, 2011.</w:t>
+      </w:r>
+      <w:r>
+        <w:rPr>
+          <w:rFonts w:ascii="Times New Roman" w:hAnsi="Times New Roman" w:cs="Times New Roman"/>
+          <w:szCs w:val="20"/>
+        </w:rPr>
+        <w:t xml:space="preserve"> Disponível em </w:t>
+      </w:r>
+      <w:hyperlink r:id="rId1" w:history="1">
+        <w:r>
+          <w:rPr>
+            <w:rStyle w:val="Hyperlink"/>
+            <w:rFonts w:ascii="Times New Roman" w:hAnsi="Times New Roman" w:cs="Times New Roman"/>
+            <w:szCs w:val="20"/>
+          </w:rPr>
+          <w:t>&lt;http://www.ceavi.udesc.br/arquivos/id_subme</w:t>
+        </w:r>
+        <w:r>
+          <w:rPr>
+            <w:rStyle w:val="Hyperlink"/>
+            <w:rFonts w:ascii="Times New Roman" w:hAnsi="Times New Roman" w:cs="Times New Roman"/>
+            <w:szCs w:val="20"/>
+          </w:rPr>
+          <w:t>n</w:t>
+        </w:r>
+        <w:r>
+          <w:rPr>
+            <w:rStyle w:val="Hyperlink"/>
+            <w:rFonts w:ascii="Times New Roman" w:hAnsi="Times New Roman" w:cs="Times New Roman"/>
+            <w:szCs w:val="20"/>
+          </w:rPr>
+          <w:t>u/387/marcelo_de_souza.pdf&gt;</w:t>
+        </w:r>
+      </w:hyperlink>
     </w:p>
   </w:footnote>
 </w:footnotes>
@@ -756,6 +1064,125 @@
       <w:szCs w:val="29"/>
     </w:rPr>
   </w:style>
+  <w:style w:type="paragraph" w:styleId="Cabealho">
+    <w:name w:val="header"/>
+    <w:basedOn w:val="Normal"/>
+    <w:link w:val="CabealhoChar"/>
+    <w:uiPriority w:val="99"/>
+    <w:unhideWhenUsed/>
+    <w:rsid w:val="00D12937"/>
+    <w:pPr>
+      <w:tabs>
+        <w:tab w:val="center" w:pos="4252"/>
+        <w:tab w:val="right" w:pos="8504"/>
+      </w:tabs>
+    </w:pPr>
+    <w:rPr>
+      <w:rFonts w:cs="Mangal"/>
+      <w:szCs w:val="21"/>
+    </w:rPr>
+  </w:style>
+  <w:style w:type="character" w:customStyle="1" w:styleId="CabealhoChar">
+    <w:name w:val="Cabeçalho Char"/>
+    <w:basedOn w:val="Fontepargpadro"/>
+    <w:link w:val="Cabealho"/>
+    <w:uiPriority w:val="99"/>
+    <w:rsid w:val="00D12937"/>
+    <w:rPr>
+      <w:rFonts w:cs="Mangal"/>
+      <w:szCs w:val="21"/>
+    </w:rPr>
+  </w:style>
+  <w:style w:type="paragraph" w:styleId="Rodap">
+    <w:name w:val="footer"/>
+    <w:basedOn w:val="Normal"/>
+    <w:link w:val="RodapChar"/>
+    <w:uiPriority w:val="99"/>
+    <w:unhideWhenUsed/>
+    <w:rsid w:val="00D12937"/>
+    <w:pPr>
+      <w:tabs>
+        <w:tab w:val="center" w:pos="4252"/>
+        <w:tab w:val="right" w:pos="8504"/>
+      </w:tabs>
+    </w:pPr>
+    <w:rPr>
+      <w:rFonts w:cs="Mangal"/>
+      <w:szCs w:val="21"/>
+    </w:rPr>
+  </w:style>
+  <w:style w:type="character" w:customStyle="1" w:styleId="RodapChar">
+    <w:name w:val="Rodapé Char"/>
+    <w:basedOn w:val="Fontepargpadro"/>
+    <w:link w:val="Rodap"/>
+    <w:uiPriority w:val="99"/>
+    <w:rsid w:val="00D12937"/>
+    <w:rPr>
+      <w:rFonts w:cs="Mangal"/>
+      <w:szCs w:val="21"/>
+    </w:rPr>
+  </w:style>
+  <w:style w:type="paragraph" w:styleId="Textodenotaderodap">
+    <w:name w:val="footnote text"/>
+    <w:basedOn w:val="Normal"/>
+    <w:link w:val="TextodenotaderodapChar"/>
+    <w:uiPriority w:val="99"/>
+    <w:semiHidden/>
+    <w:unhideWhenUsed/>
+    <w:rsid w:val="00B675BC"/>
+    <w:rPr>
+      <w:rFonts w:cs="Mangal"/>
+      <w:sz w:val="20"/>
+      <w:szCs w:val="18"/>
+    </w:rPr>
+  </w:style>
+  <w:style w:type="character" w:customStyle="1" w:styleId="TextodenotaderodapChar">
+    <w:name w:val="Texto de nota de rodapé Char"/>
+    <w:basedOn w:val="Fontepargpadro"/>
+    <w:link w:val="Textodenotaderodap"/>
+    <w:uiPriority w:val="99"/>
+    <w:semiHidden/>
+    <w:rsid w:val="00B675BC"/>
+    <w:rPr>
+      <w:rFonts w:cs="Mangal"/>
+      <w:sz w:val="20"/>
+      <w:szCs w:val="18"/>
+    </w:rPr>
+  </w:style>
+  <w:style w:type="character" w:styleId="Refdenotaderodap">
+    <w:name w:val="footnote reference"/>
+    <w:basedOn w:val="Fontepargpadro"/>
+    <w:uiPriority w:val="99"/>
+    <w:semiHidden/>
+    <w:unhideWhenUsed/>
+    <w:rsid w:val="00B675BC"/>
+    <w:rPr>
+      <w:vertAlign w:val="superscript"/>
+    </w:rPr>
+  </w:style>
+  <w:style w:type="character" w:styleId="Hyperlink">
+    <w:name w:val="Hyperlink"/>
+    <w:basedOn w:val="Fontepargpadro"/>
+    <w:uiPriority w:val="99"/>
+    <w:unhideWhenUsed/>
+    <w:rsid w:val="00B675BC"/>
+    <w:rPr>
+      <w:color w:val="0563C1" w:themeColor="hyperlink"/>
+      <w:u w:val="single"/>
+    </w:rPr>
+  </w:style>
+  <w:style w:type="character" w:styleId="HiperlinkVisitado">
+    <w:name w:val="FollowedHyperlink"/>
+    <w:basedOn w:val="Fontepargpadro"/>
+    <w:uiPriority w:val="99"/>
+    <w:semiHidden/>
+    <w:unhideWhenUsed/>
+    <w:rsid w:val="00B675BC"/>
+    <w:rPr>
+      <w:color w:val="954F72" w:themeColor="followedHyperlink"/>
+      <w:u w:val="single"/>
+    </w:rPr>
+  </w:style>
 </w:styles>
 </file>
 
@@ -1052,4 +1479,16 @@
     </a:ext>
   </a:extLst>
 </a:theme>
+</file>
+
+<file path=customXml/item1.xml><?xml version="1.0" encoding="utf-8"?>
+<b:Sources xmlns:b="http://schemas.openxmlformats.org/officeDocument/2006/bibliography" xmlns="http://schemas.openxmlformats.org/officeDocument/2006/bibliography" SelectedStyle="\APASixthEditionOfficeOnline.xsl" StyleName="APA" Version="6"/>
+</file>
+
+<file path=customXml/itemProps1.xml><?xml version="1.0" encoding="utf-8"?>
+<ds:datastoreItem xmlns:ds="http://schemas.openxmlformats.org/officeDocument/2006/customXml" ds:itemID="{6CD79AE3-2812-423F-8CEF-4F390BE02194}">
+  <ds:schemaRefs>
+    <ds:schemaRef ds:uri="http://schemas.openxmlformats.org/officeDocument/2006/bibliography"/>
+  </ds:schemaRefs>
+</ds:datastoreItem>
 </file>
</xml_diff>